<commit_message>
date:6/2 version to first check
</commit_message>
<xml_diff>
--- a/建议书-组号-项目经理名-final.docx
+++ b/建议书-组号-项目经理名-final.docx
@@ -94,7 +94,7 @@
           </mc:Choice>
           <mc:Fallback>
             <w:pict>
-              <v:group w14:anchorId="5BDE3BEC" id="组合 3" o:spid="_x0000_s1026" style="width:407.3pt;height:81.65pt;mso-position-horizontal-relative:char;mso-position-vertical-relative:line" coordorigin="2241,2198" coordsize="6285,1411" o:gfxdata="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">
+              <v:group w14:anchorId="3EA47D6A" id="组合 3" o:spid="_x0000_s1026" style="width:407.3pt;height:81.65pt;mso-position-horizontal-relative:char;mso-position-vertical-relative:line" coordorigin="2241,2198" coordsize="6285,1411" o:gfxdata="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">
                 <v:shapetype id="_x0000_t75" coordsize="21600,21600" o:spt="75" o:preferrelative="t" path="m@4@5l@4@11@9@11@9@5xe" filled="f" stroked="f">
                   <v:stroke joinstyle="miter"/>
                   <v:formulas>
@@ -5940,21 +5940,7 @@
         <w:rPr>
           <w:rFonts w:hint="eastAsia"/>
         </w:rPr>
-        <w:t>）云计算技术：我们将基于云计算技术</w:t>
-      </w:r>
-      <w:proofErr w:type="gramStart"/>
-      <w:r>
-        <w:rPr>
-          <w:rFonts w:hint="eastAsia"/>
-        </w:rPr>
-        <w:t>构建门</w:t>
-      </w:r>
-      <w:proofErr w:type="gramEnd"/>
-      <w:r>
-        <w:rPr>
-          <w:rFonts w:hint="eastAsia"/>
-        </w:rPr>
-        <w:t>店智能服务平台，利用云端资源实现平台的灵活性、扩展性和高可用性，确保平台的稳定运行和服务质量。</w:t>
+        <w:t>）云计算技术：我们将基于云计算技术构建门店智能服务平台，利用云端资源实现平台的灵活性、扩展性和高可用性，确保平台的稳定运行和服务质量。</w:t>
       </w:r>
     </w:p>
     <w:p>
@@ -6152,35 +6138,7 @@
         <w:rPr>
           <w:rFonts w:hint="eastAsia"/>
         </w:rPr>
-        <w:t>该项目定位为一体化门店智能管理服务平台，专注于满足线下实体店</w:t>
-      </w:r>
-      <w:proofErr w:type="gramStart"/>
-      <w:r>
-        <w:rPr>
-          <w:rFonts w:hint="eastAsia"/>
-        </w:rPr>
-        <w:t>的私域流量</w:t>
-      </w:r>
-      <w:proofErr w:type="gramEnd"/>
-      <w:r>
-        <w:rPr>
-          <w:rFonts w:hint="eastAsia"/>
-        </w:rPr>
-        <w:t>运营需求。通过整合</w:t>
-      </w:r>
-      <w:proofErr w:type="gramStart"/>
-      <w:r>
-        <w:rPr>
-          <w:rFonts w:hint="eastAsia"/>
-        </w:rPr>
-        <w:t>会员端小程序</w:t>
-      </w:r>
-      <w:proofErr w:type="gramEnd"/>
-      <w:r>
-        <w:rPr>
-          <w:rFonts w:hint="eastAsia"/>
-        </w:rPr>
-        <w:t>和收银系统，提供线上线下统一渠道，实现会员拓展、管理和营销的全方位支持。平台定位于为商户提供高效、智能的会员管理解决方案，旨在成为线下实体店会员运营的首选平台，推动实体经济的数字化转型。</w:t>
+        <w:t>该项目定位为一体化门店智能管理服务平台，专注于满足线下实体店的私域流量运营需求。通过整合会员端小程序和收银系统，提供线上线下统一渠道，实现会员拓展、管理和营销的全方位支持。平台定位于为商户提供高效、智能的会员管理解决方案，旨在成为线下实体店会员运营的首选平台，推动实体经济的数字化转型。</w:t>
       </w:r>
     </w:p>
     <w:p>
@@ -6257,21 +6215,7 @@
         <w:rPr>
           <w:rFonts w:hint="eastAsia"/>
         </w:rPr>
-        <w:t>开发智能化的会员运营系统，包括</w:t>
-      </w:r>
-      <w:proofErr w:type="gramStart"/>
-      <w:r>
-        <w:rPr>
-          <w:rFonts w:hint="eastAsia"/>
-        </w:rPr>
-        <w:t>开卡礼设置</w:t>
-      </w:r>
-      <w:proofErr w:type="gramEnd"/>
-      <w:r>
-        <w:rPr>
-          <w:rFonts w:hint="eastAsia"/>
-        </w:rPr>
-        <w:t>、沉睡唤醒等功能，实现对会员的自动化管理和运营，提升会员黏性和活跃度。</w:t>
+        <w:t>开发智能化的会员运营系统，包括开卡礼设置、沉睡唤醒等功能，实现对会员的自动化管理和运营，提升会员黏性和活跃度。</w:t>
       </w:r>
     </w:p>
     <w:p>
@@ -6353,21 +6297,7 @@
         <w:rPr>
           <w:rFonts w:hint="eastAsia"/>
         </w:rPr>
-        <w:t>多样化的会员卡</w:t>
-      </w:r>
-      <w:proofErr w:type="gramStart"/>
-      <w:r>
-        <w:rPr>
-          <w:rFonts w:hint="eastAsia"/>
-        </w:rPr>
-        <w:t>券</w:t>
-      </w:r>
-      <w:proofErr w:type="gramEnd"/>
-      <w:r>
-        <w:rPr>
-          <w:rFonts w:hint="eastAsia"/>
-        </w:rPr>
-        <w:t>支持：</w:t>
+        <w:t>多样化的会员卡券支持：</w:t>
       </w:r>
       <w:r>
         <w:rPr>
@@ -6379,49 +6309,7 @@
         <w:rPr>
           <w:rFonts w:hint="eastAsia"/>
         </w:rPr>
-        <w:t>提供多种会员卡</w:t>
-      </w:r>
-      <w:proofErr w:type="gramStart"/>
-      <w:r>
-        <w:rPr>
-          <w:rFonts w:hint="eastAsia"/>
-        </w:rPr>
-        <w:t>券</w:t>
-      </w:r>
-      <w:proofErr w:type="gramEnd"/>
-      <w:r>
-        <w:rPr>
-          <w:rFonts w:hint="eastAsia"/>
-        </w:rPr>
-        <w:t>类型，</w:t>
-      </w:r>
-      <w:proofErr w:type="gramStart"/>
-      <w:r>
-        <w:rPr>
-          <w:rFonts w:hint="eastAsia"/>
-        </w:rPr>
-        <w:t>如储值</w:t>
-      </w:r>
-      <w:proofErr w:type="gramEnd"/>
-      <w:r>
-        <w:rPr>
-          <w:rFonts w:hint="eastAsia"/>
-        </w:rPr>
-        <w:t>卡、电子</w:t>
-      </w:r>
-      <w:proofErr w:type="gramStart"/>
-      <w:r>
-        <w:rPr>
-          <w:rFonts w:hint="eastAsia"/>
-        </w:rPr>
-        <w:t>券</w:t>
-      </w:r>
-      <w:proofErr w:type="gramEnd"/>
-      <w:r>
-        <w:rPr>
-          <w:rFonts w:hint="eastAsia"/>
-        </w:rPr>
-        <w:t>、优惠券、集次卡、计次卡等，支持会员购买和兑换，丰富用户选择。</w:t>
+        <w:t>提供多种会员卡券类型，如储值卡、电子券、优惠券、集次卡、计次卡等，支持会员购买和兑换，丰富用户选择。</w:t>
       </w:r>
     </w:p>
     <w:p>
@@ -6446,33 +6334,11 @@
         </w:rPr>
         <w:t xml:space="preserve"> </w:t>
       </w:r>
-      <w:proofErr w:type="gramStart"/>
-      <w:r>
-        <w:rPr>
-          <w:rFonts w:hint="eastAsia"/>
-        </w:rPr>
-        <w:t>开发线</w:t>
-      </w:r>
-      <w:proofErr w:type="gramEnd"/>
-      <w:r>
-        <w:rPr>
-          <w:rFonts w:hint="eastAsia"/>
-        </w:rPr>
-        <w:t>上代客下单收银系统，后台管理员可为临柜的会员代客下单、</w:t>
-      </w:r>
-      <w:proofErr w:type="gramStart"/>
-      <w:r>
-        <w:rPr>
-          <w:rFonts w:hint="eastAsia"/>
-        </w:rPr>
-        <w:t>扫码支付</w:t>
-      </w:r>
-      <w:proofErr w:type="gramEnd"/>
-      <w:r>
-        <w:rPr>
-          <w:rFonts w:hint="eastAsia"/>
-        </w:rPr>
-        <w:t>，提升服务效率和便利性。</w:t>
+      <w:r>
+        <w:rPr>
+          <w:rFonts w:hint="eastAsia"/>
+        </w:rPr>
+        <w:t>开发线上代客下单收银系统，后台管理员可为临柜的会员代客下单、扫码支付，提升服务效率和便利性。</w:t>
       </w:r>
     </w:p>
     <w:p>
@@ -6501,21 +6367,7 @@
         <w:rPr>
           <w:rFonts w:hint="eastAsia"/>
         </w:rPr>
-        <w:t>支持手机短信、站内弹框消息、</w:t>
-      </w:r>
-      <w:proofErr w:type="gramStart"/>
-      <w:r>
-        <w:rPr>
-          <w:rFonts w:hint="eastAsia"/>
-        </w:rPr>
-        <w:t>微信订阅</w:t>
-      </w:r>
-      <w:proofErr w:type="gramEnd"/>
-      <w:r>
-        <w:rPr>
-          <w:rFonts w:hint="eastAsia"/>
-        </w:rPr>
-        <w:t>消息等多种消息推送方式，包括发货消息、卡券到期提醒、活动提醒、会员到期提醒、积分余额变动提醒等。</w:t>
+        <w:t>支持手机短信、站内弹框消息、微信订阅消息等多种消息推送方式，包括发货消息、卡券到期提醒、活动提醒、会员到期提醒、积分余额变动提醒等。</w:t>
       </w:r>
     </w:p>
     <w:p>
@@ -6798,21 +6650,7 @@
         <w:rPr>
           <w:rFonts w:hint="eastAsia"/>
         </w:rPr>
-        <w:t>前端开发：根据系统设计，开发</w:t>
-      </w:r>
-      <w:proofErr w:type="gramStart"/>
-      <w:r>
-        <w:rPr>
-          <w:rFonts w:hint="eastAsia"/>
-        </w:rPr>
-        <w:t>会员端小程序</w:t>
-      </w:r>
-      <w:proofErr w:type="gramEnd"/>
-      <w:r>
-        <w:rPr>
-          <w:rFonts w:hint="eastAsia"/>
-        </w:rPr>
-        <w:t>和后台管理系统，实现用户界面和交互功能。</w:t>
+        <w:t>前端开发：根据系统设计，开发会员端小程序和后台管理系统，实现用户界面和交互功能。</w:t>
       </w:r>
     </w:p>
     <w:p>
@@ -7126,114 +6964,34 @@
           <w:rFonts w:hint="eastAsia"/>
           <w:lang w:bidi="ar"/>
         </w:rPr>
-        <w:t>当前，随着互联网技术的快速发展和普及，线下实体店面</w:t>
-      </w:r>
-      <w:proofErr w:type="gramStart"/>
-      <w:r>
-        <w:rPr>
-          <w:rFonts w:hint="eastAsia"/>
+        <w:t>当前，随着互联网技术的快速发展和普及，线下实体店面临着日益激烈的竞争压力。传统的营销手段已经不能满足商户对于私域流量运营的需求，传统的收银系统也难以满足商户对于会员营销的需求。因此，有必要开发一款能够满足商户需求的门店智能管理服务平台。</w:t>
+      </w:r>
+    </w:p>
+    <w:p>
+      <w:pPr>
+        <w:ind w:firstLine="480"/>
+        <w:rPr>
           <w:lang w:bidi="ar"/>
         </w:rPr>
-        <w:t>临着</w:t>
-      </w:r>
-      <w:proofErr w:type="gramEnd"/>
+      </w:pPr>
       <w:r>
         <w:rPr>
           <w:rFonts w:hint="eastAsia"/>
           <w:lang w:bidi="ar"/>
         </w:rPr>
-        <w:t>日益激烈的竞争压力。传统的营销手段已经不能满足商户</w:t>
-      </w:r>
-      <w:proofErr w:type="gramStart"/>
+        <w:t>该平台将通过智能化的会员运营系统、收银系统的整合、完善的会员体系和卡券功能等，为商户提供一站式的私域流量运营服务。同时，多渠道消息推送和智能客服助手的支持，将进一步提升用户体验和商户的运营效率。</w:t>
+      </w:r>
+    </w:p>
+    <w:p>
+      <w:pPr>
+        <w:ind w:firstLine="480"/>
+      </w:pPr>
       <w:r>
         <w:rPr>
           <w:rFonts w:hint="eastAsia"/>
           <w:lang w:bidi="ar"/>
         </w:rPr>
-        <w:t>对于私域流量</w:t>
-      </w:r>
-      <w:proofErr w:type="gramEnd"/>
-      <w:r>
-        <w:rPr>
-          <w:rFonts w:hint="eastAsia"/>
-          <w:lang w:bidi="ar"/>
-        </w:rPr>
-        <w:t>运营的需求，传统的收银系统也难以满足商户对于会员营销的需求。因此，有必要开发一款能够满足商户需求的门店智能管理服务平台。</w:t>
-      </w:r>
-    </w:p>
-    <w:p>
-      <w:pPr>
-        <w:ind w:firstLine="480"/>
-        <w:rPr>
-          <w:lang w:bidi="ar"/>
-        </w:rPr>
-      </w:pPr>
-      <w:r>
-        <w:rPr>
-          <w:rFonts w:hint="eastAsia"/>
-          <w:lang w:bidi="ar"/>
-        </w:rPr>
-        <w:t>该平台将通过智能化的会员运营系统、收银系统的整合、完善的会员体系和卡券功能等，为商户提供一站式</w:t>
-      </w:r>
-      <w:proofErr w:type="gramStart"/>
-      <w:r>
-        <w:rPr>
-          <w:rFonts w:hint="eastAsia"/>
-          <w:lang w:bidi="ar"/>
-        </w:rPr>
-        <w:t>的私域流量</w:t>
-      </w:r>
-      <w:proofErr w:type="gramEnd"/>
-      <w:r>
-        <w:rPr>
-          <w:rFonts w:hint="eastAsia"/>
-          <w:lang w:bidi="ar"/>
-        </w:rPr>
-        <w:t>运营服务。同时，多渠道消息推送和智能客服助手的支持，将进一步提升用户体验和商户的运营效率。</w:t>
-      </w:r>
-    </w:p>
-    <w:p>
-      <w:pPr>
-        <w:ind w:firstLine="480"/>
-      </w:pPr>
-      <w:r>
-        <w:rPr>
-          <w:rFonts w:hint="eastAsia"/>
-          <w:lang w:bidi="ar"/>
-        </w:rPr>
-        <w:t>此外，随着智能技术的发展，智能客服助手等功能的应用将成为</w:t>
-      </w:r>
-      <w:proofErr w:type="gramStart"/>
-      <w:r>
-        <w:rPr>
-          <w:rFonts w:hint="eastAsia"/>
-          <w:lang w:bidi="ar"/>
-        </w:rPr>
-        <w:t>未来门</w:t>
-      </w:r>
-      <w:proofErr w:type="gramEnd"/>
-      <w:r>
-        <w:rPr>
-          <w:rFonts w:hint="eastAsia"/>
-          <w:lang w:bidi="ar"/>
-        </w:rPr>
-        <w:t>店管理的重要趋势。因此，开发一款基于智能技术的门店管理服务平台，不仅可以满足当前商户的需求，也是</w:t>
-      </w:r>
-      <w:proofErr w:type="gramStart"/>
-      <w:r>
-        <w:rPr>
-          <w:rFonts w:hint="eastAsia"/>
-          <w:lang w:bidi="ar"/>
-        </w:rPr>
-        <w:t>未来门</w:t>
-      </w:r>
-      <w:proofErr w:type="gramEnd"/>
-      <w:r>
-        <w:rPr>
-          <w:rFonts w:hint="eastAsia"/>
-          <w:lang w:bidi="ar"/>
-        </w:rPr>
-        <w:t>店数字化转型的重要一步。</w:t>
+        <w:t>此外，随着智能技术的发展，智能客服助手等功能的应用将成为未来门店管理的重要趋势。因此，开发一款基于智能技术的门店管理服务平台，不仅可以满足当前商户的需求，也是未来门店数字化转型的重要一步。</w:t>
       </w:r>
     </w:p>
     <w:p>
@@ -7281,21 +7039,7 @@
         <w:rPr>
           <w:rFonts w:hint="eastAsia"/>
         </w:rPr>
-        <w:t>在当前市场环境下，传统的线下实体店面</w:t>
-      </w:r>
-      <w:proofErr w:type="gramStart"/>
-      <w:r>
-        <w:rPr>
-          <w:rFonts w:hint="eastAsia"/>
-        </w:rPr>
-        <w:t>临着</w:t>
-      </w:r>
-      <w:proofErr w:type="gramEnd"/>
-      <w:r>
-        <w:rPr>
-          <w:rFonts w:hint="eastAsia"/>
-        </w:rPr>
-        <w:t>诸多挑战和问题：</w:t>
+        <w:t>在当前市场环境下，传统的线下实体店面临着诸多挑战和问题：</w:t>
       </w:r>
     </w:p>
     <w:p>
@@ -7324,21 +7068,7 @@
         <w:rPr>
           <w:rFonts w:hint="eastAsia"/>
         </w:rPr>
-        <w:t>传统的营销手段，如传单派发、广告投放等，已经难以满足商户</w:t>
-      </w:r>
-      <w:proofErr w:type="gramStart"/>
-      <w:r>
-        <w:rPr>
-          <w:rFonts w:hint="eastAsia"/>
-        </w:rPr>
-        <w:t>对于私域流量</w:t>
-      </w:r>
-      <w:proofErr w:type="gramEnd"/>
-      <w:r>
-        <w:rPr>
-          <w:rFonts w:hint="eastAsia"/>
-        </w:rPr>
-        <w:t>运营的需求，难以吸引和保留顾客。</w:t>
+        <w:t>传统的营销手段，如传单派发、广告投放等，已经难以满足商户对于私域流量运营的需求，难以吸引和保留顾客。</w:t>
       </w:r>
     </w:p>
     <w:p>
@@ -7454,21 +7184,7 @@
         <w:rPr>
           <w:rFonts w:hint="eastAsia"/>
         </w:rPr>
-        <w:t>传统门</w:t>
-      </w:r>
-      <w:proofErr w:type="gramStart"/>
-      <w:r>
-        <w:rPr>
-          <w:rFonts w:hint="eastAsia"/>
-        </w:rPr>
-        <w:t>店缺乏</w:t>
-      </w:r>
-      <w:proofErr w:type="gramEnd"/>
-      <w:r>
-        <w:rPr>
-          <w:rFonts w:hint="eastAsia"/>
-        </w:rPr>
-        <w:t>有效的数据分析手段，无法准确把握用户需求和行为，难以做出科学的管理决策。</w:t>
+        <w:t>传统门店缺乏有效的数据分析手段，无法准确把握用户需求和行为，难以做出科学的管理决策。</w:t>
       </w:r>
     </w:p>
     <w:p>
@@ -7573,21 +7289,7 @@
         <w:rPr>
           <w:rFonts w:hint="eastAsia"/>
         </w:rPr>
-        <w:t>用户线</w:t>
-      </w:r>
-      <w:proofErr w:type="gramStart"/>
-      <w:r>
-        <w:rPr>
-          <w:rFonts w:hint="eastAsia"/>
-        </w:rPr>
-        <w:t>上咨询</w:t>
-      </w:r>
-      <w:proofErr w:type="gramEnd"/>
-      <w:r>
-        <w:rPr>
-          <w:rFonts w:hint="eastAsia"/>
-        </w:rPr>
-        <w:t>和服务的需求，导致用户体验不佳，且无法实现自动化订</w:t>
+        <w:t>用户线上咨询和服务的需求，导致用户体验不佳，且无法实现自动化订</w:t>
       </w:r>
       <w:r>
         <w:rPr>
@@ -7605,21 +7307,7 @@
         <w:rPr>
           <w:rFonts w:hint="eastAsia"/>
         </w:rPr>
-        <w:t>综上所述，传统线下实体店面</w:t>
-      </w:r>
-      <w:proofErr w:type="gramStart"/>
-      <w:r>
-        <w:rPr>
-          <w:rFonts w:hint="eastAsia"/>
-        </w:rPr>
-        <w:t>临着</w:t>
-      </w:r>
-      <w:proofErr w:type="gramEnd"/>
-      <w:r>
-        <w:rPr>
-          <w:rFonts w:hint="eastAsia"/>
-        </w:rPr>
-        <w:t>营销手段滞后、会员管理不完善、收银系统与会员营销隔离、用户体验待提升和数据分析能力不足等问题。因此，有必要开发一款能够解决上述问题的门店智能管理服务平台，提升商户的竞争力和盈利能力。</w:t>
+        <w:t>综上所述，传统线下实体店面临着营销手段滞后、会员管理不完善、收银系统与会员营销隔离、用户体验待提升和数据分析能力不足等问题。因此，有必要开发一款能够解决上述问题的门店智能管理服务平台，提升商户的竞争力和盈利能力。</w:t>
       </w:r>
     </w:p>
     <w:p>
@@ -7774,21 +7462,7 @@
         <w:rPr>
           <w:rFonts w:hint="eastAsia"/>
         </w:rPr>
-        <w:t>会员运营自动化功能，包括</w:t>
-      </w:r>
-      <w:proofErr w:type="gramStart"/>
-      <w:r>
-        <w:rPr>
-          <w:rFonts w:hint="eastAsia"/>
-        </w:rPr>
-        <w:t>开卡礼设置</w:t>
-      </w:r>
-      <w:proofErr w:type="gramEnd"/>
-      <w:r>
-        <w:rPr>
-          <w:rFonts w:hint="eastAsia"/>
-        </w:rPr>
-        <w:t>、沉睡唤醒等。</w:t>
+        <w:t>会员运营自动化功能，包括开卡礼设置、沉睡唤醒等。</w:t>
       </w:r>
     </w:p>
     <w:p>
@@ -7836,21 +7510,7 @@
         <w:rPr>
           <w:rFonts w:hint="eastAsia"/>
         </w:rPr>
-        <w:t>多渠道消息推送功能，包括短信、站内消息、</w:t>
-      </w:r>
-      <w:proofErr w:type="gramStart"/>
-      <w:r>
-        <w:rPr>
-          <w:rFonts w:hint="eastAsia"/>
-        </w:rPr>
-        <w:t>微信消息</w:t>
-      </w:r>
-      <w:proofErr w:type="gramEnd"/>
-      <w:r>
-        <w:rPr>
-          <w:rFonts w:hint="eastAsia"/>
-        </w:rPr>
-        <w:t>等。</w:t>
+        <w:t>多渠道消息推送功能，包括短信、站内消息、微信消息等。</w:t>
       </w:r>
     </w:p>
     <w:p>
@@ -7972,21 +7632,7 @@
         <w:rPr>
           <w:rFonts w:hint="eastAsia"/>
         </w:rPr>
-        <w:t>，并且能查看门</w:t>
-      </w:r>
-      <w:proofErr w:type="gramStart"/>
-      <w:r>
-        <w:rPr>
-          <w:rFonts w:hint="eastAsia"/>
-        </w:rPr>
-        <w:t>店数据</w:t>
-      </w:r>
-      <w:proofErr w:type="gramEnd"/>
-      <w:r>
-        <w:rPr>
-          <w:rFonts w:hint="eastAsia"/>
-        </w:rPr>
-        <w:t>以及时做出业务调整。</w:t>
+        <w:t>，并且能查看门店数据以及时做出业务调整。</w:t>
       </w:r>
     </w:p>
     <w:p>
@@ -8028,21 +7674,7 @@
           <w:rFonts w:hint="eastAsia"/>
         </w:rPr>
         <w:lastRenderedPageBreak/>
-        <w:t>喜欢线下购物，有些可能更</w:t>
-      </w:r>
-      <w:proofErr w:type="gramStart"/>
-      <w:r>
-        <w:rPr>
-          <w:rFonts w:hint="eastAsia"/>
-        </w:rPr>
-        <w:t>倾向于线上</w:t>
-      </w:r>
-      <w:proofErr w:type="gramEnd"/>
-      <w:r>
-        <w:rPr>
-          <w:rFonts w:hint="eastAsia"/>
-        </w:rPr>
-        <w:t>购物。</w:t>
+        <w:t>喜欢线下购物，有些可能更倾向于线上购物。</w:t>
       </w:r>
     </w:p>
     <w:p>
@@ -9073,21 +8705,7 @@
         <w:rPr>
           <w:rFonts w:hint="eastAsia"/>
         </w:rPr>
-        <w:t>消息推送：阿里云短信服务、</w:t>
-      </w:r>
-      <w:proofErr w:type="gramStart"/>
-      <w:r>
-        <w:rPr>
-          <w:rFonts w:hint="eastAsia"/>
-        </w:rPr>
-        <w:t>微信消息</w:t>
-      </w:r>
-      <w:proofErr w:type="gramEnd"/>
-      <w:r>
-        <w:rPr>
-          <w:rFonts w:hint="eastAsia"/>
-        </w:rPr>
-        <w:t>推送等。</w:t>
+        <w:t>消息推送：阿里云短信服务、微信消息推送等。</w:t>
       </w:r>
     </w:p>
     <w:p>
@@ -9169,19 +8787,11 @@
         </w:numPr>
         <w:ind w:leftChars="175" w:left="420" w:firstLine="480"/>
       </w:pPr>
-      <w:proofErr w:type="gramStart"/>
-      <w:r>
-        <w:rPr>
-          <w:rFonts w:hint="eastAsia"/>
-        </w:rPr>
-        <w:t>云服务</w:t>
-      </w:r>
-      <w:proofErr w:type="gramEnd"/>
-      <w:r>
-        <w:rPr>
-          <w:rFonts w:hint="eastAsia"/>
-        </w:rPr>
-        <w:t>支持：</w:t>
+      <w:r>
+        <w:rPr>
+          <w:rFonts w:hint="eastAsia"/>
+        </w:rPr>
+        <w:t>云服务支持：</w:t>
       </w:r>
       <w:r>
         <w:rPr>
@@ -9193,21 +8803,7 @@
         <w:rPr>
           <w:rFonts w:hint="eastAsia"/>
         </w:rPr>
-        <w:t>考虑使用</w:t>
-      </w:r>
-      <w:proofErr w:type="gramStart"/>
-      <w:r>
-        <w:rPr>
-          <w:rFonts w:hint="eastAsia"/>
-        </w:rPr>
-        <w:t>云计算</w:t>
-      </w:r>
-      <w:proofErr w:type="gramEnd"/>
-      <w:r>
-        <w:rPr>
-          <w:rFonts w:hint="eastAsia"/>
-        </w:rPr>
-        <w:t>平台（如</w:t>
+        <w:t>考虑使用云计算平台（如</w:t>
       </w:r>
       <w:r>
         <w:rPr>
@@ -9231,49 +8827,7 @@
         <w:rPr>
           <w:rFonts w:hint="eastAsia"/>
         </w:rPr>
-        <w:t>、阿里云等）提供的服务，包括云存储、云数据库、</w:t>
-      </w:r>
-      <w:proofErr w:type="gramStart"/>
-      <w:r>
-        <w:rPr>
-          <w:rFonts w:hint="eastAsia"/>
-        </w:rPr>
-        <w:t>云计算</w:t>
-      </w:r>
-      <w:proofErr w:type="gramEnd"/>
-      <w:r>
-        <w:rPr>
-          <w:rFonts w:hint="eastAsia"/>
-        </w:rPr>
-        <w:t>资源等，以降低系统运</w:t>
-      </w:r>
-      <w:proofErr w:type="gramStart"/>
-      <w:r>
-        <w:rPr>
-          <w:rFonts w:hint="eastAsia"/>
-        </w:rPr>
-        <w:t>维成本</w:t>
-      </w:r>
-      <w:proofErr w:type="gramEnd"/>
-      <w:r>
-        <w:rPr>
-          <w:rFonts w:hint="eastAsia"/>
-        </w:rPr>
-        <w:t>并提高灵活性和</w:t>
-      </w:r>
-      <w:proofErr w:type="gramStart"/>
-      <w:r>
-        <w:rPr>
-          <w:rFonts w:hint="eastAsia"/>
-        </w:rPr>
-        <w:t>可</w:t>
-      </w:r>
-      <w:proofErr w:type="gramEnd"/>
-      <w:r>
-        <w:rPr>
-          <w:rFonts w:hint="eastAsia"/>
-        </w:rPr>
-        <w:t>扩展性。</w:t>
+        <w:t>、阿里云等）提供的服务，包括云存储、云数据库、云计算资源等，以降低系统运维成本并提高灵活性和可扩展性。</w:t>
       </w:r>
     </w:p>
     <w:p>
@@ -9285,19 +8839,11 @@
         </w:numPr>
         <w:ind w:leftChars="175" w:left="420" w:firstLine="480"/>
       </w:pPr>
-      <w:proofErr w:type="gramStart"/>
-      <w:r>
-        <w:rPr>
-          <w:rFonts w:hint="eastAsia"/>
-        </w:rPr>
-        <w:t>微服务</w:t>
-      </w:r>
-      <w:proofErr w:type="gramEnd"/>
-      <w:r>
-        <w:rPr>
-          <w:rFonts w:hint="eastAsia"/>
-        </w:rPr>
-        <w:t>架构：</w:t>
+      <w:r>
+        <w:rPr>
+          <w:rFonts w:hint="eastAsia"/>
+        </w:rPr>
+        <w:t>微服务架构：</w:t>
       </w:r>
       <w:r>
         <w:rPr>
@@ -9309,35 +8855,7 @@
         <w:rPr>
           <w:rFonts w:hint="eastAsia"/>
         </w:rPr>
-        <w:t>采用</w:t>
-      </w:r>
-      <w:proofErr w:type="gramStart"/>
-      <w:r>
-        <w:rPr>
-          <w:rFonts w:hint="eastAsia"/>
-        </w:rPr>
-        <w:t>微服务</w:t>
-      </w:r>
-      <w:proofErr w:type="gramEnd"/>
-      <w:r>
-        <w:rPr>
-          <w:rFonts w:hint="eastAsia"/>
-        </w:rPr>
-        <w:t>架构可以将系统拆分为多个小型服务，每个服务专注于特定功能，提高系统的灵活性、可维护性和</w:t>
-      </w:r>
-      <w:proofErr w:type="gramStart"/>
-      <w:r>
-        <w:rPr>
-          <w:rFonts w:hint="eastAsia"/>
-        </w:rPr>
-        <w:t>可</w:t>
-      </w:r>
-      <w:proofErr w:type="gramEnd"/>
-      <w:r>
-        <w:rPr>
-          <w:rFonts w:hint="eastAsia"/>
-        </w:rPr>
-        <w:t>扩展性。</w:t>
+        <w:t>采用微服务架构可以将系统拆分为多个小型服务，每个服务专注于特定功能，提高系统的灵活性、可维护性和可扩展性。</w:t>
       </w:r>
     </w:p>
     <w:p>
@@ -9389,21 +8907,7 @@
         <w:rPr>
           <w:rFonts w:hint="eastAsia"/>
         </w:rPr>
-        <w:t>等）进行应用部署和管理，以实现快速部署、弹性扩展和</w:t>
-      </w:r>
-      <w:proofErr w:type="gramStart"/>
-      <w:r>
-        <w:rPr>
-          <w:rFonts w:hint="eastAsia"/>
-        </w:rPr>
-        <w:t>跨环境</w:t>
-      </w:r>
-      <w:proofErr w:type="gramEnd"/>
-      <w:r>
-        <w:rPr>
-          <w:rFonts w:hint="eastAsia"/>
-        </w:rPr>
-        <w:t>迁移。</w:t>
+        <w:t>等）进行应用部署和管理，以实现快速部署、弹性扩展和跨环境迁移。</w:t>
       </w:r>
     </w:p>
     <w:p>
@@ -9615,21 +9119,7 @@
         <w:rPr>
           <w:rFonts w:hint="eastAsia"/>
         </w:rPr>
-        <w:t>设计容灾备份方案，包括数据备份、容</w:t>
-      </w:r>
-      <w:proofErr w:type="gramStart"/>
-      <w:r>
-        <w:rPr>
-          <w:rFonts w:hint="eastAsia"/>
-        </w:rPr>
-        <w:t>灾恢复</w:t>
-      </w:r>
-      <w:proofErr w:type="gramEnd"/>
-      <w:r>
-        <w:rPr>
-          <w:rFonts w:hint="eastAsia"/>
-        </w:rPr>
-        <w:t>和灾难恢复计划，以应对系统故障、硬件损坏等意外情况。</w:t>
+        <w:t>设计容灾备份方案，包括数据备份、容灾恢复和灾难恢复计划，以应对系统故障、硬件损坏等意外情况。</w:t>
       </w:r>
     </w:p>
     <w:p>
@@ -9768,99 +9258,26 @@
           <w:szCs w:val="32"/>
         </w:rPr>
       </w:pPr>
-      <w:proofErr w:type="gramStart"/>
       <w:r>
         <w:rPr>
           <w:rFonts w:ascii="Times New Roman" w:hAnsi="Times New Roman" w:cs="Times New Roman" w:hint="eastAsia"/>
           <w:szCs w:val="32"/>
         </w:rPr>
-        <w:t>降低获客成本</w:t>
-      </w:r>
-      <w:proofErr w:type="gramEnd"/>
+        <w:t>降低获客成本：</w:t>
+      </w:r>
       <w:r>
         <w:rPr>
           <w:rFonts w:ascii="Times New Roman" w:hAnsi="Times New Roman" w:cs="Times New Roman" w:hint="eastAsia"/>
           <w:szCs w:val="32"/>
         </w:rPr>
-        <w:t>：</w:t>
+        <w:t xml:space="preserve"> </w:t>
       </w:r>
       <w:r>
         <w:rPr>
           <w:rFonts w:ascii="Times New Roman" w:hAnsi="Times New Roman" w:cs="Times New Roman" w:hint="eastAsia"/>
           <w:szCs w:val="32"/>
         </w:rPr>
-        <w:t xml:space="preserve"> </w:t>
-      </w:r>
-      <w:r>
-        <w:rPr>
-          <w:rFonts w:ascii="Times New Roman" w:hAnsi="Times New Roman" w:cs="Times New Roman" w:hint="eastAsia"/>
-          <w:szCs w:val="32"/>
-        </w:rPr>
-        <w:t>传统的</w:t>
-      </w:r>
-      <w:proofErr w:type="gramStart"/>
-      <w:r>
-        <w:rPr>
-          <w:rFonts w:ascii="Times New Roman" w:hAnsi="Times New Roman" w:cs="Times New Roman" w:hint="eastAsia"/>
-          <w:szCs w:val="32"/>
-        </w:rPr>
-        <w:t>获客方式</w:t>
-      </w:r>
-      <w:proofErr w:type="gramEnd"/>
-      <w:r>
-        <w:rPr>
-          <w:rFonts w:ascii="Times New Roman" w:hAnsi="Times New Roman" w:cs="Times New Roman" w:hint="eastAsia"/>
-          <w:szCs w:val="32"/>
-        </w:rPr>
-        <w:t>往往成本高昂，效果不佳。智能管理平台可以通过会员运营自动化、消息推送等功能，</w:t>
-      </w:r>
-      <w:proofErr w:type="gramStart"/>
-      <w:r>
-        <w:rPr>
-          <w:rFonts w:ascii="Times New Roman" w:hAnsi="Times New Roman" w:cs="Times New Roman" w:hint="eastAsia"/>
-          <w:szCs w:val="32"/>
-        </w:rPr>
-        <w:t>降低获客成本</w:t>
-      </w:r>
-      <w:proofErr w:type="gramEnd"/>
-      <w:r>
-        <w:rPr>
-          <w:rFonts w:ascii="Times New Roman" w:hAnsi="Times New Roman" w:cs="Times New Roman" w:hint="eastAsia"/>
-          <w:szCs w:val="32"/>
-        </w:rPr>
-        <w:t>，</w:t>
-      </w:r>
-      <w:proofErr w:type="gramStart"/>
-      <w:r>
-        <w:rPr>
-          <w:rFonts w:ascii="Times New Roman" w:hAnsi="Times New Roman" w:cs="Times New Roman" w:hint="eastAsia"/>
-          <w:szCs w:val="32"/>
-        </w:rPr>
-        <w:t>提升获客效率</w:t>
-      </w:r>
-      <w:proofErr w:type="gramEnd"/>
-      <w:r>
-        <w:rPr>
-          <w:rFonts w:ascii="Times New Roman" w:hAnsi="Times New Roman" w:cs="Times New Roman" w:hint="eastAsia"/>
-          <w:szCs w:val="32"/>
-        </w:rPr>
-        <w:t>，使商家能够更精准</w:t>
-      </w:r>
-      <w:proofErr w:type="gramStart"/>
-      <w:r>
-        <w:rPr>
-          <w:rFonts w:ascii="Times New Roman" w:hAnsi="Times New Roman" w:cs="Times New Roman" w:hint="eastAsia"/>
-          <w:szCs w:val="32"/>
-        </w:rPr>
-        <w:t>地触达目标</w:t>
-      </w:r>
-      <w:proofErr w:type="gramEnd"/>
-      <w:r>
-        <w:rPr>
-          <w:rFonts w:ascii="Times New Roman" w:hAnsi="Times New Roman" w:cs="Times New Roman" w:hint="eastAsia"/>
-          <w:szCs w:val="32"/>
-        </w:rPr>
-        <w:t>客户群体。</w:t>
+        <w:t>传统的获客方式往往成本高昂，效果不佳。智能管理平台可以通过会员运营自动化、消息推送等功能，降低获客成本，提升获客效率，使商家能够更精准地触达目标客户群体。</w:t>
       </w:r>
     </w:p>
     <w:p>
@@ -9946,23 +9363,7 @@
           <w:rFonts w:ascii="Times New Roman" w:hAnsi="Times New Roman" w:cs="Times New Roman" w:hint="eastAsia"/>
           <w:szCs w:val="32"/>
         </w:rPr>
-        <w:t>综上所述，项目建设具有重要的必要性，可以提升门店运营效率、增强顾客体验、</w:t>
-      </w:r>
-      <w:proofErr w:type="gramStart"/>
-      <w:r>
-        <w:rPr>
-          <w:rFonts w:ascii="Times New Roman" w:hAnsi="Times New Roman" w:cs="Times New Roman" w:hint="eastAsia"/>
-          <w:szCs w:val="32"/>
-        </w:rPr>
-        <w:t>降低获客成本</w:t>
-      </w:r>
-      <w:proofErr w:type="gramEnd"/>
-      <w:r>
-        <w:rPr>
-          <w:rFonts w:ascii="Times New Roman" w:hAnsi="Times New Roman" w:cs="Times New Roman" w:hint="eastAsia"/>
-          <w:szCs w:val="32"/>
-        </w:rPr>
-        <w:t>、提升数据分析能力和提高管理决策效率，从而促进商家业务的持续发展和增长。</w:t>
+        <w:t>综上所述，项目建设具有重要的必要性，可以提升门店运营效率、增强顾客体验、降低获客成本、提升数据分析能力和提高管理决策效率，从而促进商家业务的持续发展和增长。</w:t>
       </w:r>
     </w:p>
     <w:p>
@@ -10115,19 +9516,11 @@
         </w:numPr>
         <w:ind w:firstLine="480"/>
       </w:pPr>
-      <w:proofErr w:type="gramStart"/>
-      <w:r>
-        <w:rPr>
-          <w:rFonts w:hint="eastAsia"/>
-        </w:rPr>
-        <w:t>灵活可</w:t>
-      </w:r>
-      <w:proofErr w:type="gramEnd"/>
-      <w:r>
-        <w:rPr>
-          <w:rFonts w:hint="eastAsia"/>
-        </w:rPr>
-        <w:t>扩展：</w:t>
+      <w:r>
+        <w:rPr>
+          <w:rFonts w:hint="eastAsia"/>
+        </w:rPr>
+        <w:t>灵活可扩展：</w:t>
       </w:r>
       <w:r>
         <w:rPr>
@@ -10139,21 +9532,7 @@
         <w:rPr>
           <w:rFonts w:hint="eastAsia"/>
         </w:rPr>
-        <w:t>我们将采用模块化设计和</w:t>
-      </w:r>
-      <w:proofErr w:type="gramStart"/>
-      <w:r>
-        <w:rPr>
-          <w:rFonts w:hint="eastAsia"/>
-        </w:rPr>
-        <w:t>微服务</w:t>
-      </w:r>
-      <w:proofErr w:type="gramEnd"/>
-      <w:r>
-        <w:rPr>
-          <w:rFonts w:hint="eastAsia"/>
-        </w:rPr>
-        <w:t>架构，使系统具备良好的可扩展性和灵活性，能够适应不断变化的业务需求和规模。</w:t>
+        <w:t>我们将采用模块化设计和微服务架构，使系统具备良好的可扩展性和灵活性，能够适应不断变化的业务需求和规模。</w:t>
       </w:r>
     </w:p>
     <w:p>
@@ -10333,21 +9712,7 @@
         <w:rPr>
           <w:rFonts w:hint="eastAsia"/>
         </w:rPr>
-        <w:t>本项目的总体目标是打造一套完善的门店智能管理服务平台，旨在提升线下实体店的运营效率，提高顾客满意度，降低商户</w:t>
-      </w:r>
-      <w:proofErr w:type="gramStart"/>
-      <w:r>
-        <w:rPr>
-          <w:rFonts w:hint="eastAsia"/>
-        </w:rPr>
-        <w:t>的获客成本</w:t>
-      </w:r>
-      <w:proofErr w:type="gramEnd"/>
-      <w:r>
-        <w:rPr>
-          <w:rFonts w:hint="eastAsia"/>
-        </w:rPr>
-        <w:t>。具体包括：</w:t>
+        <w:t>本项目的总体目标是打造一套完善的门店智能管理服务平台，旨在提升线下实体店的运营效率，提高顾客满意度，降低商户的获客成本。具体包括：</w:t>
       </w:r>
     </w:p>
     <w:p>
@@ -10581,21 +9946,7 @@
         <w:rPr>
           <w:rFonts w:hint="eastAsia"/>
         </w:rPr>
-        <w:t>支持多渠道的消息推送功能，包括手机短信、站内消息、</w:t>
-      </w:r>
-      <w:proofErr w:type="gramStart"/>
-      <w:r>
-        <w:rPr>
-          <w:rFonts w:hint="eastAsia"/>
-        </w:rPr>
-        <w:t>微信推送</w:t>
-      </w:r>
-      <w:proofErr w:type="gramEnd"/>
-      <w:r>
-        <w:rPr>
-          <w:rFonts w:hint="eastAsia"/>
-        </w:rPr>
-        <w:t>等；</w:t>
+        <w:t>支持多渠道的消息推送功能，包括手机短信、站内消息、微信推送等；</w:t>
       </w:r>
     </w:p>
     <w:p>
@@ -11205,7 +10556,11 @@
         <w:widowControl/>
         <w:spacing w:before="100" w:beforeAutospacing="1" w:after="100" w:afterAutospacing="1" w:line="240" w:lineRule="auto"/>
         <w:ind w:firstLineChars="0" w:firstLine="480"/>
-        <w:jc w:val="center"/>
+        <w:rPr>
+          <w:rFonts w:ascii="宋体" w:hAnsi="宋体" w:cs="宋体"/>
+          <w:kern w:val="0"/>
+          <w:szCs w:val="24"/>
+        </w:rPr>
       </w:pPr>
       <w:r>
         <w:rPr>
@@ -11215,18 +10570,10 @@
           <w:szCs w:val="24"/>
         </w:rPr>
         <w:drawing>
-          <wp:anchor distT="0" distB="0" distL="114300" distR="114300" simplePos="0" relativeHeight="251660288" behindDoc="0" locked="0" layoutInCell="1" allowOverlap="1" wp14:anchorId="16C19A34" wp14:editId="1C11D195">
-            <wp:simplePos x="0" y="0"/>
-            <wp:positionH relativeFrom="column">
-              <wp:posOffset>306705</wp:posOffset>
-            </wp:positionH>
-            <wp:positionV relativeFrom="paragraph">
-              <wp:posOffset>214630</wp:posOffset>
-            </wp:positionV>
-            <wp:extent cx="9251950" cy="1495425"/>
-            <wp:effectExtent l="0" t="0" r="6350" b="9525"/>
-            <wp:wrapTopAndBottom/>
-            <wp:docPr id="262853293" name="图片 1"/>
+          <wp:inline distT="0" distB="0" distL="0" distR="0" wp14:anchorId="7E5CD129" wp14:editId="18E1E161">
+            <wp:extent cx="9251950" cy="1496060"/>
+            <wp:effectExtent l="0" t="0" r="6350" b="8890"/>
+            <wp:docPr id="882999005" name="图片 1"/>
             <wp:cNvGraphicFramePr>
               <a:graphicFrameLocks xmlns:a="http://schemas.openxmlformats.org/drawingml/2006/main" noChangeAspect="1"/>
             </wp:cNvGraphicFramePr>
@@ -11255,7 +10602,7 @@
                   <pic:spPr bwMode="auto">
                     <a:xfrm>
                       <a:off x="0" y="0"/>
-                      <a:ext cx="9251950" cy="1495425"/>
+                      <a:ext cx="9251950" cy="1496060"/>
                     </a:xfrm>
                     <a:prstGeom prst="rect">
                       <a:avLst/>
@@ -11268,9 +10615,17 @@
                 </pic:pic>
               </a:graphicData>
             </a:graphic>
-          </wp:anchor>
+          </wp:inline>
         </w:drawing>
       </w:r>
+    </w:p>
+    <w:p>
+      <w:pPr>
+        <w:widowControl/>
+        <w:spacing w:before="100" w:beforeAutospacing="1" w:after="100" w:afterAutospacing="1" w:line="240" w:lineRule="auto"/>
+        <w:ind w:firstLineChars="0" w:firstLine="480"/>
+        <w:jc w:val="center"/>
+      </w:pPr>
       <w:r>
         <w:t>图</w:t>
       </w:r>
@@ -23468,6 +22823,10 @@
 </file>
 
 <file path=customXml/item1.xml><?xml version="1.0" encoding="utf-8"?>
+<b:Sources xmlns:b="http://schemas.openxmlformats.org/officeDocument/2006/bibliography" xmlns="http://schemas.openxmlformats.org/officeDocument/2006/bibliography" SelectedStyle="\APA.XSL" StyleName="APA"/>
+</file>
+
+<file path=customXml/item2.xml><?xml version="1.0" encoding="utf-8"?>
 <s:customData xmlns="http://www.wps.cn/officeDocument/2013/wpsCustomData" xmlns:s="http://www.wps.cn/officeDocument/2013/wpsCustomData">
   <customSectProps>
     <customSectPr/>
@@ -23484,22 +22843,18 @@
 </s:customData>
 </file>
 
-<file path=customXml/item2.xml><?xml version="1.0" encoding="utf-8"?>
-<b:Sources xmlns:b="http://schemas.openxmlformats.org/officeDocument/2006/bibliography" xmlns="http://schemas.openxmlformats.org/officeDocument/2006/bibliography" SelectedStyle="\APA.XSL" StyleName="APA"/>
+<file path=customXml/itemProps1.xml><?xml version="1.0" encoding="utf-8"?>
+<ds:datastoreItem xmlns:ds="http://schemas.openxmlformats.org/officeDocument/2006/customXml" ds:itemID="{4419D649-3A2D-4E84-A180-D99DB12391F0}">
+  <ds:schemaRefs>
+    <ds:schemaRef ds:uri="http://schemas.openxmlformats.org/officeDocument/2006/bibliography"/>
+  </ds:schemaRefs>
+</ds:datastoreItem>
 </file>
 
-<file path=customXml/itemProps1.xml><?xml version="1.0" encoding="utf-8"?>
+<file path=customXml/itemProps2.xml><?xml version="1.0" encoding="utf-8"?>
 <ds:datastoreItem xmlns:ds="http://schemas.openxmlformats.org/officeDocument/2006/customXml" ds:itemID="{B1977F7D-205B-4081-913C-38D41E755F92}">
   <ds:schemaRefs>
     <ds:schemaRef ds:uri="http://www.wps.cn/officeDocument/2013/wpsCustomData"/>
   </ds:schemaRefs>
 </ds:datastoreItem>
-</file>
-
-<file path=customXml/itemProps2.xml><?xml version="1.0" encoding="utf-8"?>
-<ds:datastoreItem xmlns:ds="http://schemas.openxmlformats.org/officeDocument/2006/customXml" ds:itemID="{4419D649-3A2D-4E84-A180-D99DB12391F0}">
-  <ds:schemaRefs>
-    <ds:schemaRef ds:uri="http://schemas.openxmlformats.org/officeDocument/2006/bibliography"/>
-  </ds:schemaRefs>
-</ds:datastoreItem>
 </file>
</xml_diff>